<commit_message>
Todos os arquivos atualizados
</commit_message>
<xml_diff>
--- a/Word/Projeto Individual (Rascunho).docx
+++ b/Word/Projeto Individual (Rascunho).docx
@@ -111,34 +111,50 @@
         <w:jc w:val="center"/>
         <w:rPr>
           <w:rFonts w:asciiTheme="majorHAnsi" w:hAnsiTheme="majorHAnsi" w:cstheme="majorHAnsi"/>
-          <w:b/>
-          <w:bCs/>
-          <w:sz w:val="44"/>
-          <w:szCs w:val="44"/>
-        </w:rPr>
-      </w:pPr>
-    </w:p>
-    <w:p>
-      <w:pPr>
-        <w:jc w:val="center"/>
-        <w:rPr>
-          <w:rFonts w:asciiTheme="majorHAnsi" w:hAnsiTheme="majorHAnsi" w:cstheme="majorHAnsi"/>
-          <w:b/>
-          <w:bCs/>
-          <w:sz w:val="44"/>
-          <w:szCs w:val="44"/>
-        </w:rPr>
-      </w:pPr>
-      <w:r>
-        <w:rPr>
-          <w:rFonts w:asciiTheme="majorHAnsi" w:hAnsiTheme="majorHAnsi" w:cstheme="majorHAnsi"/>
-          <w:b/>
-          <w:bCs/>
-          <w:sz w:val="44"/>
-          <w:szCs w:val="44"/>
-        </w:rPr>
-        <w:t>NOME PROJETO</w:t>
-      </w:r>
+          <w:sz w:val="44"/>
+          <w:szCs w:val="44"/>
+        </w:rPr>
+      </w:pPr>
+      <w:proofErr w:type="spellStart"/>
+      <w:r>
+        <w:rPr>
+          <w:rFonts w:asciiTheme="majorHAnsi" w:hAnsiTheme="majorHAnsi" w:cstheme="majorHAnsi"/>
+          <w:sz w:val="56"/>
+          <w:szCs w:val="56"/>
+        </w:rPr>
+        <w:t>Motorcycle</w:t>
+      </w:r>
+      <w:proofErr w:type="spellEnd"/>
+      <w:r>
+        <w:rPr>
+          <w:rFonts w:asciiTheme="majorHAnsi" w:hAnsiTheme="majorHAnsi" w:cstheme="majorHAnsi"/>
+          <w:sz w:val="56"/>
+          <w:szCs w:val="56"/>
+        </w:rPr>
+        <w:t xml:space="preserve"> </w:t>
+      </w:r>
+      <w:proofErr w:type="spellStart"/>
+      <w:r>
+        <w:rPr>
+          <w:rFonts w:asciiTheme="majorHAnsi" w:hAnsiTheme="majorHAnsi" w:cstheme="majorHAnsi"/>
+          <w:sz w:val="56"/>
+          <w:szCs w:val="56"/>
+        </w:rPr>
+        <w:t>trails</w:t>
+      </w:r>
+      <w:proofErr w:type="spellEnd"/>
+    </w:p>
+    <w:p>
+      <w:pPr>
+        <w:jc w:val="center"/>
+        <w:rPr>
+          <w:rFonts w:asciiTheme="majorHAnsi" w:hAnsiTheme="majorHAnsi" w:cstheme="majorHAnsi"/>
+          <w:b/>
+          <w:bCs/>
+          <w:sz w:val="44"/>
+          <w:szCs w:val="44"/>
+        </w:rPr>
+      </w:pPr>
     </w:p>
     <w:p>
       <w:pPr>
@@ -257,43 +273,62 @@
         </w:rPr>
         <w:t>SP</w:t>
       </w:r>
-    </w:p>
-    <w:p>
-      <w:pPr>
-        <w:jc w:val="center"/>
-        <w:rPr>
-          <w:rFonts w:asciiTheme="majorHAnsi" w:hAnsiTheme="majorHAnsi" w:cstheme="majorHAnsi"/>
-          <w:b/>
-          <w:bCs/>
-          <w:sz w:val="44"/>
-          <w:szCs w:val="44"/>
-        </w:rPr>
-      </w:pPr>
-      <w:r>
-        <w:rPr>
-          <w:rFonts w:asciiTheme="majorHAnsi" w:hAnsiTheme="majorHAnsi" w:cstheme="majorHAnsi"/>
-          <w:b/>
-          <w:bCs/>
-          <w:sz w:val="44"/>
-          <w:szCs w:val="44"/>
-        </w:rPr>
-        <w:t>2024</w:t>
-      </w:r>
-    </w:p>
-    <w:p>
-      <w:pPr>
-        <w:jc w:val="center"/>
-        <w:rPr>
-          <w:rFonts w:cstheme="minorHAnsi"/>
-          <w:szCs w:val="30"/>
-        </w:rPr>
-      </w:pPr>
-      <w:r>
-        <w:rPr>
-          <w:rFonts w:cstheme="minorHAnsi"/>
-          <w:szCs w:val="30"/>
-        </w:rPr>
-        <w:lastRenderedPageBreak/>
+      <w:r>
+        <w:rPr>
+          <w:rFonts w:asciiTheme="majorHAnsi" w:hAnsiTheme="majorHAnsi" w:cstheme="majorHAnsi"/>
+          <w:b/>
+          <w:bCs/>
+          <w:sz w:val="44"/>
+          <w:szCs w:val="44"/>
+        </w:rPr>
+        <w:t>-</w:t>
+      </w:r>
+      <w:r>
+        <w:rPr>
+          <w:rFonts w:asciiTheme="majorHAnsi" w:hAnsiTheme="majorHAnsi" w:cstheme="majorHAnsi"/>
+          <w:b/>
+          <w:bCs/>
+          <w:sz w:val="44"/>
+          <w:szCs w:val="44"/>
+        </w:rPr>
+        <w:t>202</w:t>
+      </w:r>
+      <w:r>
+        <w:rPr>
+          <w:rFonts w:asciiTheme="majorHAnsi" w:hAnsiTheme="majorHAnsi" w:cstheme="majorHAnsi"/>
+          <w:b/>
+          <w:bCs/>
+          <w:sz w:val="44"/>
+          <w:szCs w:val="44"/>
+        </w:rPr>
+        <w:t>4</w:t>
+      </w:r>
+    </w:p>
+    <w:p>
+      <w:pPr>
+        <w:jc w:val="center"/>
+        <w:rPr>
+          <w:rFonts w:asciiTheme="majorHAnsi" w:hAnsiTheme="majorHAnsi" w:cstheme="majorHAnsi"/>
+          <w:b/>
+          <w:bCs/>
+          <w:sz w:val="44"/>
+          <w:szCs w:val="44"/>
+        </w:rPr>
+      </w:pPr>
+    </w:p>
+    <w:p>
+      <w:pPr>
+        <w:jc w:val="center"/>
+        <w:rPr>
+          <w:rFonts w:cstheme="minorHAnsi"/>
+          <w:szCs w:val="30"/>
+        </w:rPr>
+      </w:pPr>
+      <w:r>
+        <w:rPr>
+          <w:rFonts w:cstheme="minorHAnsi"/>
+          <w:szCs w:val="30"/>
+        </w:rPr>
         <w:t>Entregáveis</w:t>
       </w:r>
     </w:p>
@@ -319,7 +354,39 @@
           <w:rFonts w:cstheme="minorHAnsi"/>
           <w:szCs w:val="30"/>
         </w:rPr>
-        <w:t>Tecnologia da Informação: Documento do Projeto, Planejamento no Trello, uso do Git (governança)</w:t>
+        <w:t xml:space="preserve">Tecnologia da Informação: Documento do Projeto, Planejamento no </w:t>
+      </w:r>
+      <w:proofErr w:type="spellStart"/>
+      <w:r>
+        <w:rPr>
+          <w:rFonts w:cstheme="minorHAnsi"/>
+          <w:szCs w:val="30"/>
+        </w:rPr>
+        <w:t>Trello</w:t>
+      </w:r>
+      <w:proofErr w:type="spellEnd"/>
+      <w:r>
+        <w:rPr>
+          <w:rFonts w:cstheme="minorHAnsi"/>
+          <w:szCs w:val="30"/>
+        </w:rPr>
+        <w:t xml:space="preserve">, uso do </w:t>
+      </w:r>
+      <w:proofErr w:type="spellStart"/>
+      <w:r>
+        <w:rPr>
+          <w:rFonts w:cstheme="minorHAnsi"/>
+          <w:szCs w:val="30"/>
+        </w:rPr>
+        <w:t>Git</w:t>
+      </w:r>
+      <w:proofErr w:type="spellEnd"/>
+      <w:r>
+        <w:rPr>
+          <w:rFonts w:cstheme="minorHAnsi"/>
+          <w:szCs w:val="30"/>
+        </w:rPr>
+        <w:t xml:space="preserve"> (governança)</w:t>
       </w:r>
     </w:p>
     <w:p>
@@ -578,7 +645,6 @@
           <w:rFonts w:cstheme="minorHAnsi"/>
           <w:szCs w:val="30"/>
         </w:rPr>
-        <w:lastRenderedPageBreak/>
         <w:t>Está relacionado com a ONU?</w:t>
       </w:r>
     </w:p>
@@ -726,14 +792,7 @@
           <w:rFonts w:cstheme="minorHAnsi"/>
           <w:szCs w:val="30"/>
         </w:rPr>
-        <w:t xml:space="preserve"> no nosso pa</w:t>
-      </w:r>
-      <w:r>
-        <w:rPr>
-          <w:rFonts w:cstheme="minorHAnsi"/>
-          <w:szCs w:val="30"/>
-        </w:rPr>
-        <w:t>ís.</w:t>
+        <w:t xml:space="preserve"> no nosso país.</w:t>
       </w:r>
     </w:p>
     <w:p>
@@ -758,8 +817,18 @@
           <w:sz w:val="24"/>
           <w:szCs w:val="24"/>
         </w:rPr>
-        <w:t>Site de inspiração :</w:t>
-      </w:r>
+        <w:t xml:space="preserve">Site de </w:t>
+      </w:r>
+      <w:proofErr w:type="gramStart"/>
+      <w:r>
+        <w:rPr>
+          <w:rFonts w:cstheme="minorHAnsi"/>
+          <w:sz w:val="24"/>
+          <w:szCs w:val="24"/>
+        </w:rPr>
+        <w:t>inspiração :</w:t>
+      </w:r>
+      <w:proofErr w:type="gramEnd"/>
     </w:p>
     <w:p>
       <w:pPr>
@@ -780,9 +849,9 @@
     </w:p>
     <w:sectPr>
       <w:pgSz w:w="11906" w:h="16838"/>
-      <w:pgMar w:top="1417" w:right="1701" w:bottom="1417" w:left="1701" w:header="708" w:footer="708" w:gutter="0"/>
+      <w:pgMar w:top="1440" w:right="1080" w:bottom="1440" w:left="1080" w:header="708" w:footer="708" w:gutter="0"/>
       <w:cols w:space="708"/>
-      <w:docGrid w:linePitch="360"/>
+      <w:docGrid w:linePitch="408"/>
     </w:sectPr>
   </w:body>
 </w:document>

</xml_diff>